<commit_message>
modification des couleurs pour qu'il n'y ai aucune erreur de contrast
</commit_message>
<xml_diff>
--- a/Guerchoux_Allan_3_rapport_intervention_072022.docx
+++ b/Guerchoux_Allan_3_rapport_intervention_072022.docx
@@ -1492,10 +1492,10 @@
           <w:noProof/>
         </w:rPr>
         <w:drawing>
-          <wp:inline distT="0" distB="0" distL="0" distR="0" wp14:anchorId="70B1BCCC" wp14:editId="688CD942">
-            <wp:extent cx="3429479" cy="5896798"/>
+          <wp:inline distT="0" distB="0" distL="0" distR="0" wp14:anchorId="0F0ECF30" wp14:editId="184D96D4">
+            <wp:extent cx="3258005" cy="3429479"/>
             <wp:effectExtent l="0" t="0" r="0" b="0"/>
-            <wp:docPr id="2135065518" name="Image 1" descr="Une image contenant texte, capture d’écran, logiciel, Icône d’ordinateur&#10;&#10;Description générée automatiquement"/>
+            <wp:docPr id="1116551108" name="Image 1" descr="Une image contenant texte, capture d’écran, Police, nombre&#10;&#10;Description générée automatiquement"/>
             <wp:cNvGraphicFramePr>
               <a:graphicFrameLocks xmlns:a="http://schemas.openxmlformats.org/drawingml/2006/main" noChangeAspect="1"/>
             </wp:cNvGraphicFramePr>
@@ -1503,7 +1503,7 @@
               <a:graphicData uri="http://schemas.openxmlformats.org/drawingml/2006/picture">
                 <pic:pic xmlns:pic="http://schemas.openxmlformats.org/drawingml/2006/picture">
                   <pic:nvPicPr>
-                    <pic:cNvPr id="2135065518" name="Image 1" descr="Une image contenant texte, capture d’écran, logiciel, Icône d’ordinateur&#10;&#10;Description générée automatiquement"/>
+                    <pic:cNvPr id="1116551108" name="Image 1" descr="Une image contenant texte, capture d’écran, Police, nombre&#10;&#10;Description générée automatiquement"/>
                     <pic:cNvPicPr/>
                   </pic:nvPicPr>
                   <pic:blipFill>
@@ -1515,7 +1515,7 @@
                   <pic:spPr>
                     <a:xfrm>
                       <a:off x="0" y="0"/>
-                      <a:ext cx="3429479" cy="5896798"/>
+                      <a:ext cx="3258005" cy="3429479"/>
                     </a:xfrm>
                     <a:prstGeom prst="rect">
                       <a:avLst/>
@@ -1543,15 +1543,11 @@
         <w:pStyle w:val="Standard"/>
       </w:pPr>
       <w:r>
-        <w:rPr>
-          <w:i/>
-          <w:noProof/>
-        </w:rPr>
         <w:drawing>
-          <wp:inline distT="0" distB="0" distL="0" distR="0" wp14:anchorId="349B7A3C" wp14:editId="49157293">
-            <wp:extent cx="3515216" cy="6392167"/>
-            <wp:effectExtent l="0" t="0" r="9525" b="0"/>
-            <wp:docPr id="743849508" name="Image 1" descr="Une image contenant texte, capture d’écran, logiciel, Icône d’ordinateur&#10;&#10;Description générée automatiquement"/>
+          <wp:inline distT="0" distB="0" distL="0" distR="0" wp14:anchorId="6D78F2E0" wp14:editId="2F7BE260">
+            <wp:extent cx="3248478" cy="3019846"/>
+            <wp:effectExtent l="0" t="0" r="9525" b="9525"/>
+            <wp:docPr id="1079450008" name="Image 1" descr="Une image contenant texte, capture d’écran, Police, nombre&#10;&#10;Description générée automatiquement"/>
             <wp:cNvGraphicFramePr>
               <a:graphicFrameLocks xmlns:a="http://schemas.openxmlformats.org/drawingml/2006/main" noChangeAspect="1"/>
             </wp:cNvGraphicFramePr>
@@ -1559,7 +1555,7 @@
               <a:graphicData uri="http://schemas.openxmlformats.org/drawingml/2006/picture">
                 <pic:pic xmlns:pic="http://schemas.openxmlformats.org/drawingml/2006/picture">
                   <pic:nvPicPr>
-                    <pic:cNvPr id="743849508" name="Image 1" descr="Une image contenant texte, capture d’écran, logiciel, Icône d’ordinateur&#10;&#10;Description générée automatiquement"/>
+                    <pic:cNvPr id="1079450008" name="Image 1" descr="Une image contenant texte, capture d’écran, Police, nombre&#10;&#10;Description générée automatiquement"/>
                     <pic:cNvPicPr/>
                   </pic:nvPicPr>
                   <pic:blipFill>
@@ -1571,7 +1567,7 @@
                   <pic:spPr>
                     <a:xfrm>
                       <a:off x="0" y="0"/>
-                      <a:ext cx="3515216" cy="6392167"/>
+                      <a:ext cx="3248478" cy="3019846"/>
                     </a:xfrm>
                     <a:prstGeom prst="rect">
                       <a:avLst/>
@@ -2558,7 +2554,21 @@
                 <w:sz w:val="20"/>
                 <w:szCs w:val="20"/>
               </w:rPr>
-              <w:t xml:space="preserve"> » et application des couleurs par une nouvelle class </w:t>
+              <w:t xml:space="preserve"> » et application des couleurs par une </w:t>
+            </w:r>
+            <w:r>
+              <w:rPr>
+                <w:sz w:val="20"/>
+                <w:szCs w:val="20"/>
+              </w:rPr>
+              <w:t>modification des</w:t>
+            </w:r>
+            <w:r>
+              <w:rPr>
+                <w:sz w:val="20"/>
+                <w:szCs w:val="20"/>
+              </w:rPr>
+              <w:t xml:space="preserve"> class </w:t>
             </w:r>
             <w:proofErr w:type="spellStart"/>
             <w:r>
@@ -3566,21 +3576,7 @@
                 <w:sz w:val="20"/>
                 <w:szCs w:val="20"/>
               </w:rPr>
-              <w:t> :</w:t>
-            </w:r>
-            <w:r>
-              <w:rPr>
-                <w:sz w:val="20"/>
-                <w:szCs w:val="20"/>
-              </w:rPr>
-              <w:t xml:space="preserve"> </w:t>
-            </w:r>
-            <w:r>
-              <w:rPr>
-                <w:sz w:val="20"/>
-                <w:szCs w:val="20"/>
-              </w:rPr>
-              <w:t>70</w:t>
+              <w:t> : 70</w:t>
             </w:r>
           </w:p>
         </w:tc>
@@ -3623,14 +3619,7 @@
                 <w:sz w:val="20"/>
                 <w:szCs w:val="20"/>
               </w:rPr>
-              <w:t xml:space="preserve"> : </w:t>
-            </w:r>
-            <w:r>
-              <w:rPr>
-                <w:sz w:val="20"/>
-                <w:szCs w:val="20"/>
-              </w:rPr>
-              <w:t>90/100</w:t>
+              <w:t> : 90/100</w:t>
             </w:r>
           </w:p>
         </w:tc>
@@ -3698,14 +3687,7 @@
                 <w:sz w:val="20"/>
                 <w:szCs w:val="20"/>
               </w:rPr>
-              <w:t>Voir 2.1 et 3.2</w:t>
-            </w:r>
-            <w:r>
-              <w:rPr>
-                <w:sz w:val="20"/>
-                <w:szCs w:val="20"/>
-              </w:rPr>
-              <w:t xml:space="preserve">/ rapport </w:t>
+              <w:t xml:space="preserve">Voir 2.1 et 3.2/ rapport </w:t>
             </w:r>
             <w:proofErr w:type="spellStart"/>
             <w:r>

</xml_diff>

<commit_message>
sauvegarde du rapport d'intervention
</commit_message>
<xml_diff>
--- a/Guerchoux_Allan_3_rapport_intervention_072022.docx
+++ b/Guerchoux_Allan_3_rapport_intervention_072022.docx
@@ -2127,9 +2127,9 @@
           <w:szCs w:val="20"/>
         </w:rPr>
         <w:drawing>
-          <wp:inline distT="0" distB="0" distL="0" distR="0" wp14:anchorId="2E96103B" wp14:editId="07EE2A29">
-            <wp:extent cx="6379761" cy="1589711"/>
-            <wp:effectExtent l="0" t="0" r="2540" b="0"/>
+          <wp:inline distT="0" distB="0" distL="0" distR="0" wp14:anchorId="2E96103B" wp14:editId="4A56CCB9">
+            <wp:extent cx="6024769" cy="1501254"/>
+            <wp:effectExtent l="0" t="0" r="0" b="3810"/>
             <wp:docPr id="1439253313" name="Image 1" descr="Une image contenant texte, capture d’écran, Police&#10;&#10;Description générée automatiquement"/>
             <wp:cNvGraphicFramePr>
               <a:graphicFrameLocks xmlns:a="http://schemas.openxmlformats.org/drawingml/2006/main" noChangeAspect="1"/>
@@ -2150,7 +2150,7 @@
                   <pic:spPr>
                     <a:xfrm>
                       <a:off x="0" y="0"/>
-                      <a:ext cx="6442463" cy="1605335"/>
+                      <a:ext cx="6104093" cy="1521020"/>
                     </a:xfrm>
                     <a:prstGeom prst="rect">
                       <a:avLst/>
@@ -2953,7 +2953,6 @@
                 <w:sz w:val="20"/>
                 <w:szCs w:val="20"/>
               </w:rPr>
-              <w:lastRenderedPageBreak/>
               <w:t>3</w:t>
             </w:r>
           </w:p>
@@ -2988,7 +2987,15 @@
                 <w:sz w:val="20"/>
                 <w:szCs w:val="20"/>
               </w:rPr>
-              <w:t>Réduction du poids des images</w:t>
+              <w:t xml:space="preserve">Réduction du poids </w:t>
+            </w:r>
+            <w:r>
+              <w:rPr>
+                <w:sz w:val="20"/>
+                <w:szCs w:val="20"/>
+              </w:rPr>
+              <w:lastRenderedPageBreak/>
+              <w:t>des images</w:t>
             </w:r>
           </w:p>
         </w:tc>
@@ -3022,6 +3029,7 @@
               <w:rPr>
                 <w:iCs/>
               </w:rPr>
+              <w:lastRenderedPageBreak/>
               <w:t>29,5Mo</w:t>
             </w:r>
           </w:p>
@@ -3056,7 +3064,15 @@
                 <w:sz w:val="20"/>
                 <w:szCs w:val="20"/>
               </w:rPr>
-              <w:t>Les images ne doivent pas dépasser 1Mo</w:t>
+              <w:t xml:space="preserve">Les images ne doivent </w:t>
+            </w:r>
+            <w:r>
+              <w:rPr>
+                <w:sz w:val="20"/>
+                <w:szCs w:val="20"/>
+              </w:rPr>
+              <w:lastRenderedPageBreak/>
+              <w:t>pas dépasser 1Mo</w:t>
             </w:r>
           </w:p>
         </w:tc>
@@ -3090,6 +3106,7 @@
                 <w:sz w:val="20"/>
                 <w:szCs w:val="20"/>
               </w:rPr>
+              <w:lastRenderedPageBreak/>
               <w:t>Résolu</w:t>
             </w:r>
           </w:p>
@@ -3124,7 +3141,15 @@
                 <w:sz w:val="20"/>
                 <w:szCs w:val="20"/>
               </w:rPr>
-              <w:t>Le poids de images total est de 1,03Mo</w:t>
+              <w:t xml:space="preserve">Le poids de images total </w:t>
+            </w:r>
+            <w:r>
+              <w:rPr>
+                <w:sz w:val="20"/>
+                <w:szCs w:val="20"/>
+              </w:rPr>
+              <w:lastRenderedPageBreak/>
+              <w:t>est de 1,03Mo</w:t>
             </w:r>
           </w:p>
         </w:tc>
@@ -3164,6 +3189,7 @@
                 <w:sz w:val="20"/>
                 <w:szCs w:val="20"/>
               </w:rPr>
+              <w:lastRenderedPageBreak/>
               <w:t>4</w:t>
             </w:r>
           </w:p>
@@ -4613,8 +4639,6 @@
     <w:sectPr>
       <w:headerReference w:type="default" r:id="rId13"/>
       <w:footerReference w:type="default" r:id="rId14"/>
-      <w:headerReference w:type="first" r:id="rId15"/>
-      <w:footerReference w:type="first" r:id="rId16"/>
       <w:pgSz w:w="11906" w:h="16838"/>
       <w:pgMar w:top="1440" w:right="1440" w:bottom="1440" w:left="1440" w:header="720" w:footer="720" w:gutter="0"/>
       <w:pgNumType w:start="1"/>
@@ -4670,16 +4694,6 @@
 </w:ftr>
 </file>
 
-<file path=word/footer2.xml><?xml version="1.0" encoding="utf-8"?>
-<w:ftr xmlns:wpc="http://schemas.microsoft.com/office/word/2010/wordprocessingCanvas" xmlns:cx="http://schemas.microsoft.com/office/drawing/2014/chartex" xmlns:cx1="http://schemas.microsoft.com/office/drawing/2015/9/8/chartex" xmlns:cx2="http://schemas.microsoft.com/office/drawing/2015/10/21/chartex" xmlns:cx3="http://schemas.microsoft.com/office/drawing/2016/5/9/chartex" xmlns:cx4="http://schemas.microsoft.com/office/drawing/2016/5/10/chartex" xmlns:cx5="http://schemas.microsoft.com/office/drawing/2016/5/11/chartex" xmlns:cx6="http://schemas.microsoft.com/office/drawing/2016/5/12/chartex" xmlns:cx7="http://schemas.microsoft.com/office/drawing/2016/5/13/chartex" xmlns:cx8="http://schemas.microsoft.com/office/drawing/2016/5/14/chartex" xmlns:mc="http://schemas.openxmlformats.org/markup-compatibility/2006" xmlns:aink="http://schemas.microsoft.com/office/drawing/2016/ink" xmlns:am3d="http://schemas.microsoft.com/office/drawing/2017/model3d" xmlns:o="urn:schemas-microsoft-com:office:office" xmlns:oel="http://schemas.microsoft.com/office/2019/extlst" xmlns:r="http://schemas.openxmlformats.org/officeDocument/2006/relationships" xmlns:m="http://schemas.openxmlformats.org/officeDocument/2006/math" xmlns:v="urn:schemas-microsoft-com:vml" xmlns:wp14="http://schemas.microsoft.com/office/word/2010/wordprocessingDrawing" xmlns:wp="http://schemas.openxmlformats.org/drawingml/2006/wordprocessingDrawing" xmlns:w10="urn:schemas-microsoft-com:office:word" xmlns:w="http://schemas.openxmlformats.org/wordprocessingml/2006/main" xmlns:w14="http://schemas.microsoft.com/office/word/2010/wordml" xmlns:w15="http://schemas.microsoft.com/office/word/2012/wordml" xmlns:w16cex="http://schemas.microsoft.com/office/word/2018/wordml/cex" xmlns:w16cid="http://schemas.microsoft.com/office/word/2016/wordml/cid" xmlns:w16="http://schemas.microsoft.com/office/word/2018/wordml" xmlns:w16du="http://schemas.microsoft.com/office/word/2023/wordml/word16du" xmlns:w16sdtdh="http://schemas.microsoft.com/office/word/2020/wordml/sdtdatahash" xmlns:w16se="http://schemas.microsoft.com/office/word/2015/wordml/symex" xmlns:wpg="http://schemas.microsoft.com/office/word/2010/wordprocessingGroup" xmlns:wpi="http://schemas.microsoft.com/office/word/2010/wordprocessingInk" xmlns:wne="http://schemas.microsoft.com/office/word/2006/wordml" xmlns:wps="http://schemas.microsoft.com/office/word/2010/wordprocessingShape" mc:Ignorable="w14 w15 w16se w16cid w16 w16cex w16sdtdh w16du wp14">
-  <w:p>
-    <w:pPr>
-      <w:pStyle w:val="Standard"/>
-    </w:pPr>
-  </w:p>
-</w:ftr>
-</file>
-
 <file path=word/footnotes.xml><?xml version="1.0" encoding="utf-8"?>
 <w:footnotes xmlns:wpc="http://schemas.microsoft.com/office/word/2010/wordprocessingCanvas" xmlns:cx="http://schemas.microsoft.com/office/drawing/2014/chartex" xmlns:cx1="http://schemas.microsoft.com/office/drawing/2015/9/8/chartex" xmlns:cx2="http://schemas.microsoft.com/office/drawing/2015/10/21/chartex" xmlns:cx3="http://schemas.microsoft.com/office/drawing/2016/5/9/chartex" xmlns:cx4="http://schemas.microsoft.com/office/drawing/2016/5/10/chartex" xmlns:cx5="http://schemas.microsoft.com/office/drawing/2016/5/11/chartex" xmlns:cx6="http://schemas.microsoft.com/office/drawing/2016/5/12/chartex" xmlns:cx7="http://schemas.microsoft.com/office/drawing/2016/5/13/chartex" xmlns:cx8="http://schemas.microsoft.com/office/drawing/2016/5/14/chartex" xmlns:mc="http://schemas.openxmlformats.org/markup-compatibility/2006" xmlns:aink="http://schemas.microsoft.com/office/drawing/2016/ink" xmlns:am3d="http://schemas.microsoft.com/office/drawing/2017/model3d" xmlns:o="urn:schemas-microsoft-com:office:office" xmlns:oel="http://schemas.microsoft.com/office/2019/extlst" xmlns:r="http://schemas.openxmlformats.org/officeDocument/2006/relationships" xmlns:m="http://schemas.openxmlformats.org/officeDocument/2006/math" xmlns:v="urn:schemas-microsoft-com:vml" xmlns:wp14="http://schemas.microsoft.com/office/word/2010/wordprocessingDrawing" xmlns:wp="http://schemas.openxmlformats.org/drawingml/2006/wordprocessingDrawing" xmlns:w10="urn:schemas-microsoft-com:office:word" xmlns:w="http://schemas.openxmlformats.org/wordprocessingml/2006/main" xmlns:w14="http://schemas.microsoft.com/office/word/2010/wordml" xmlns:w15="http://schemas.microsoft.com/office/word/2012/wordml" xmlns:w16cex="http://schemas.microsoft.com/office/word/2018/wordml/cex" xmlns:w16cid="http://schemas.microsoft.com/office/word/2016/wordml/cid" xmlns:w16="http://schemas.microsoft.com/office/word/2018/wordml" xmlns:w16du="http://schemas.microsoft.com/office/word/2023/wordml/word16du" xmlns:w16sdtdh="http://schemas.microsoft.com/office/word/2020/wordml/sdtdatahash" xmlns:w16se="http://schemas.microsoft.com/office/word/2015/wordml/symex" xmlns:wpg="http://schemas.microsoft.com/office/word/2010/wordprocessingGroup" xmlns:wpi="http://schemas.microsoft.com/office/word/2010/wordprocessingInk" xmlns:wne="http://schemas.microsoft.com/office/word/2006/wordml" xmlns:wps="http://schemas.microsoft.com/office/word/2010/wordprocessingShape" mc:Ignorable="w14 w15 w16se w16cid w16 w16cex w16sdtdh w16du wp14">
   <w:footnote w:type="separator" w:id="-1">
@@ -4712,16 +4726,6 @@
       <w:t>Rapport d’optimisation SEO</w:t>
     </w:r>
   </w:p>
-  <w:p>
-    <w:pPr>
-      <w:pStyle w:val="Standard"/>
-    </w:pPr>
-  </w:p>
-</w:hdr>
-</file>
-
-<file path=word/header2.xml><?xml version="1.0" encoding="utf-8"?>
-<w:hdr xmlns:wpc="http://schemas.microsoft.com/office/word/2010/wordprocessingCanvas" xmlns:cx="http://schemas.microsoft.com/office/drawing/2014/chartex" xmlns:cx1="http://schemas.microsoft.com/office/drawing/2015/9/8/chartex" xmlns:cx2="http://schemas.microsoft.com/office/drawing/2015/10/21/chartex" xmlns:cx3="http://schemas.microsoft.com/office/drawing/2016/5/9/chartex" xmlns:cx4="http://schemas.microsoft.com/office/drawing/2016/5/10/chartex" xmlns:cx5="http://schemas.microsoft.com/office/drawing/2016/5/11/chartex" xmlns:cx6="http://schemas.microsoft.com/office/drawing/2016/5/12/chartex" xmlns:cx7="http://schemas.microsoft.com/office/drawing/2016/5/13/chartex" xmlns:cx8="http://schemas.microsoft.com/office/drawing/2016/5/14/chartex" xmlns:mc="http://schemas.openxmlformats.org/markup-compatibility/2006" xmlns:aink="http://schemas.microsoft.com/office/drawing/2016/ink" xmlns:am3d="http://schemas.microsoft.com/office/drawing/2017/model3d" xmlns:o="urn:schemas-microsoft-com:office:office" xmlns:oel="http://schemas.microsoft.com/office/2019/extlst" xmlns:r="http://schemas.openxmlformats.org/officeDocument/2006/relationships" xmlns:m="http://schemas.openxmlformats.org/officeDocument/2006/math" xmlns:v="urn:schemas-microsoft-com:vml" xmlns:wp14="http://schemas.microsoft.com/office/word/2010/wordprocessingDrawing" xmlns:wp="http://schemas.openxmlformats.org/drawingml/2006/wordprocessingDrawing" xmlns:w10="urn:schemas-microsoft-com:office:word" xmlns:w="http://schemas.openxmlformats.org/wordprocessingml/2006/main" xmlns:w14="http://schemas.microsoft.com/office/word/2010/wordml" xmlns:w15="http://schemas.microsoft.com/office/word/2012/wordml" xmlns:w16cex="http://schemas.microsoft.com/office/word/2018/wordml/cex" xmlns:w16cid="http://schemas.microsoft.com/office/word/2016/wordml/cid" xmlns:w16="http://schemas.microsoft.com/office/word/2018/wordml" xmlns:w16du="http://schemas.microsoft.com/office/word/2023/wordml/word16du" xmlns:w16sdtdh="http://schemas.microsoft.com/office/word/2020/wordml/sdtdatahash" xmlns:w16se="http://schemas.microsoft.com/office/word/2015/wordml/symex" xmlns:wpg="http://schemas.microsoft.com/office/word/2010/wordprocessingGroup" xmlns:wpi="http://schemas.microsoft.com/office/word/2010/wordprocessingInk" xmlns:wne="http://schemas.microsoft.com/office/word/2006/wordml" xmlns:wps="http://schemas.microsoft.com/office/word/2010/wordprocessingShape" mc:Ignorable="w14 w15 w16se w16cid w16 w16cex w16sdtdh w16du wp14">
   <w:p>
     <w:pPr>
       <w:pStyle w:val="Standard"/>

</xml_diff>